<commit_message>
Fixed changes from last teach
</commit_message>
<xml_diff>
--- a/lesson-react-40-redux/instructions/react-redux.docx
+++ b/lesson-react-40-redux/instructions/react-redux.docx
@@ -1721,7 +1721,7 @@
         <w:t>Modify the &lt;</w:t>
       </w:r>
       <w:r>
-        <w:t>Home</w:t>
+        <w:t>Layout</w:t>
       </w:r>
       <w:bookmarkStart w:id="0" w:name="_GoBack"/>
       <w:bookmarkEnd w:id="0"/>
@@ -4397,7 +4397,7 @@
 </file>
 
 <file path=customXml/itemProps1.xml><?xml version="1.0" encoding="utf-8"?>
-<ds:datastoreItem xmlns:ds="http://schemas.openxmlformats.org/officeDocument/2006/customXml" ds:itemID="{01F2A87A-6D2F-5645-9A74-B51D4FB965C0}">
+<ds:datastoreItem xmlns:ds="http://schemas.openxmlformats.org/officeDocument/2006/customXml" ds:itemID="{9D282399-B79F-1F41-883F-B8DE34C33381}">
   <ds:schemaRefs>
     <ds:schemaRef ds:uri="http://schemas.openxmlformats.org/officeDocument/2006/bibliography"/>
   </ds:schemaRefs>

</xml_diff>

<commit_message>
Added a NOTE about the todos namespace
</commit_message>
<xml_diff>
--- a/lesson-react-40-redux/instructions/react-redux.docx
+++ b/lesson-react-40-redux/instructions/react-redux.docx
@@ -7,12 +7,7 @@
         <w:pStyle w:val="Title"/>
       </w:pPr>
       <w:r>
-        <w:t>Re</w:t>
-      </w:r>
-      <w:bookmarkStart w:id="0" w:name="_GoBack"/>
-      <w:bookmarkEnd w:id="0"/>
-      <w:r>
-        <w:t>act</w:t>
+        <w:t>React</w:t>
       </w:r>
       <w:r>
         <w:t xml:space="preserve"> – </w:t>
@@ -98,12 +93,14 @@
       <w:r>
         <w:t xml:space="preserve">Modify the </w:t>
       </w:r>
+      <w:proofErr w:type="spellStart"/>
       <w:r>
         <w:rPr>
           <w:rStyle w:val="InlineCode"/>
         </w:rPr>
         <w:t>StatusContainer</w:t>
       </w:r>
+      <w:proofErr w:type="spellEnd"/>
       <w:r>
         <w:t xml:space="preserve"> to use Redux</w:t>
       </w:r>
@@ -123,7 +120,21 @@
         <w:rPr>
           <w:rStyle w:val="InlineCode"/>
         </w:rPr>
-        <w:t>&lt;StatusContainer&gt;</w:t>
+        <w:t>&lt;</w:t>
+      </w:r>
+      <w:proofErr w:type="spellStart"/>
+      <w:r>
+        <w:rPr>
+          <w:rStyle w:val="InlineCode"/>
+        </w:rPr>
+        <w:t>StatusContainer</w:t>
+      </w:r>
+      <w:proofErr w:type="spellEnd"/>
+      <w:r>
+        <w:rPr>
+          <w:rStyle w:val="InlineCode"/>
+        </w:rPr>
+        <w:t>&gt;</w:t>
       </w:r>
       <w:r>
         <w:t xml:space="preserve"> from </w:t>
@@ -216,7 +227,21 @@
         <w:rPr>
           <w:rStyle w:val="InlineCode"/>
         </w:rPr>
-        <w:t>&lt;Todos&gt;</w:t>
+        <w:t>&lt;</w:t>
+      </w:r>
+      <w:proofErr w:type="spellStart"/>
+      <w:r>
+        <w:rPr>
+          <w:rStyle w:val="InlineCode"/>
+        </w:rPr>
+        <w:t>Todos</w:t>
+      </w:r>
+      <w:proofErr w:type="spellEnd"/>
+      <w:r>
+        <w:rPr>
+          <w:rStyle w:val="InlineCode"/>
+        </w:rPr>
+        <w:t>&gt;</w:t>
       </w:r>
       <w:r>
         <w:t xml:space="preserve"> component displays the actual TODO application. </w:t>
@@ -426,7 +451,21 @@
         <w:rPr>
           <w:rStyle w:val="InlineCode"/>
         </w:rPr>
-        <w:t>&lt;Todo&gt;</w:t>
+        <w:t>&lt;</w:t>
+      </w:r>
+      <w:proofErr w:type="spellStart"/>
+      <w:r>
+        <w:rPr>
+          <w:rStyle w:val="InlineCode"/>
+        </w:rPr>
+        <w:t>Todo</w:t>
+      </w:r>
+      <w:proofErr w:type="spellEnd"/>
+      <w:r>
+        <w:rPr>
+          <w:rStyle w:val="InlineCode"/>
+        </w:rPr>
+        <w:t>&gt;</w:t>
       </w:r>
       <w:r>
         <w:t xml:space="preserve"> component allows you to enter and</w:t>
@@ -520,12 +559,14 @@
       <w:r>
         <w:t xml:space="preserve"> and </w:t>
       </w:r>
+      <w:proofErr w:type="spellStart"/>
       <w:r>
         <w:rPr>
           <w:rStyle w:val="InlineCode"/>
         </w:rPr>
         <w:t>todos</w:t>
       </w:r>
+      <w:proofErr w:type="spellEnd"/>
       <w:r>
         <w:t xml:space="preserve">.   The </w:t>
       </w:r>
@@ -544,12 +585,14 @@
       <w:r>
         <w:t xml:space="preserve">contains the current name and quote.  The </w:t>
       </w:r>
+      <w:proofErr w:type="spellStart"/>
       <w:r>
         <w:rPr>
           <w:rStyle w:val="InlineCode"/>
         </w:rPr>
         <w:t>todos</w:t>
       </w:r>
+      <w:proofErr w:type="spellEnd"/>
       <w:r>
         <w:t xml:space="preserve"> contains the current array of TODO items.</w:t>
       </w:r>
@@ -869,11 +912,19 @@
       <w:r>
         <w:t xml:space="preserve">&gt; Component, </w:t>
       </w:r>
-      <w:r>
-        <w:rPr>
-          <w:rStyle w:val="InlineCode"/>
-        </w:rPr>
-        <w:t>src/</w:t>
+      <w:proofErr w:type="spellStart"/>
+      <w:r>
+        <w:rPr>
+          <w:rStyle w:val="InlineCode"/>
+        </w:rPr>
+        <w:t>src</w:t>
+      </w:r>
+      <w:proofErr w:type="spellEnd"/>
+      <w:r>
+        <w:rPr>
+          <w:rStyle w:val="InlineCode"/>
+        </w:rPr>
+        <w:t>/</w:t>
       </w:r>
       <w:r>
         <w:rPr>
@@ -905,12 +956,14 @@
       <w:r>
         <w:t xml:space="preserve"> gets the name and quote from the user and uses the </w:t>
       </w:r>
+      <w:proofErr w:type="spellStart"/>
       <w:r>
         <w:rPr>
           <w:rStyle w:val="InlineCode"/>
         </w:rPr>
         <w:t>saveQuote</w:t>
       </w:r>
+      <w:proofErr w:type="spellEnd"/>
       <w:r>
         <w:t xml:space="preserve"> prop t</w:t>
       </w:r>
@@ -1003,6 +1056,7 @@
         </w:rPr>
         <w:t>&lt;</w:t>
       </w:r>
+      <w:proofErr w:type="spellStart"/>
       <w:r>
         <w:rPr>
           <w:rStyle w:val="InlineCode"/>
@@ -1013,7 +1067,14 @@
         <w:rPr>
           <w:rStyle w:val="InlineCode"/>
         </w:rPr>
-        <w:t>Container&gt;</w:t>
+        <w:t>Container</w:t>
+      </w:r>
+      <w:proofErr w:type="spellEnd"/>
+      <w:r>
+        <w:rPr>
+          <w:rStyle w:val="InlineCode"/>
+        </w:rPr>
+        <w:t>&gt;</w:t>
       </w:r>
       <w:r>
         <w:t xml:space="preserve">, must map the two inputs and the callback to attributes on the </w:t>
@@ -1111,7 +1172,21 @@
         <w:rPr>
           <w:rStyle w:val="InlineCode"/>
         </w:rPr>
-        <w:t>&lt;TodoContainer&gt;</w:t>
+        <w:t>&lt;</w:t>
+      </w:r>
+      <w:proofErr w:type="spellStart"/>
+      <w:r>
+        <w:rPr>
+          <w:rStyle w:val="InlineCode"/>
+        </w:rPr>
+        <w:t>TodoContainer</w:t>
+      </w:r>
+      <w:proofErr w:type="spellEnd"/>
+      <w:r>
+        <w:rPr>
+          <w:rStyle w:val="InlineCode"/>
+        </w:rPr>
+        <w:t>&gt;</w:t>
       </w:r>
       <w:r>
         <w:t xml:space="preserve"> does a similar mapping as shown below:</w:t>
@@ -1182,7 +1257,21 @@
         <w:rPr>
           <w:rStyle w:val="InlineCode"/>
         </w:rPr>
-        <w:t>&lt;TodoList&gt;</w:t>
+        <w:t>&lt;</w:t>
+      </w:r>
+      <w:proofErr w:type="spellStart"/>
+      <w:r>
+        <w:rPr>
+          <w:rStyle w:val="InlineCode"/>
+        </w:rPr>
+        <w:t>TodoList</w:t>
+      </w:r>
+      <w:proofErr w:type="spellEnd"/>
+      <w:r>
+        <w:rPr>
+          <w:rStyle w:val="InlineCode"/>
+        </w:rPr>
+        <w:t>&gt;</w:t>
       </w:r>
       <w:r>
         <w:t xml:space="preserve"> component with the Redux store.</w:t>
@@ -1198,12 +1287,14 @@
       <w:r>
         <w:t xml:space="preserve">, we map the callback attributes, </w:t>
       </w:r>
+      <w:proofErr w:type="spellStart"/>
       <w:r>
         <w:rPr>
           <w:rStyle w:val="InlineCode"/>
         </w:rPr>
         <w:t>addTodo</w:t>
       </w:r>
+      <w:proofErr w:type="spellEnd"/>
       <w:r>
         <w:t xml:space="preserve">, </w:t>
       </w:r>
@@ -1223,22 +1314,40 @@
         <w:t>remove</w:t>
       </w:r>
       <w:r>
-        <w:t>, to the TodoAction functions.</w:t>
-      </w:r>
-    </w:p>
-    <w:p>
-      <w:pPr>
-        <w:pStyle w:val="Step"/>
-      </w:pPr>
-      <w:r>
-        <w:t xml:space="preserve">In lines 7-11, we map the todos array to the input attribute, </w:t>
-      </w:r>
-      <w:r>
-        <w:rPr>
-          <w:rStyle w:val="InlineCode"/>
-        </w:rPr>
+        <w:t xml:space="preserve">, to the </w:t>
+      </w:r>
+      <w:proofErr w:type="spellStart"/>
+      <w:r>
+        <w:t>TodoAction</w:t>
+      </w:r>
+      <w:proofErr w:type="spellEnd"/>
+      <w:r>
+        <w:t xml:space="preserve"> functions.</w:t>
+      </w:r>
+    </w:p>
+    <w:p>
+      <w:pPr>
+        <w:pStyle w:val="Step"/>
+      </w:pPr>
+      <w:r>
+        <w:t xml:space="preserve">In lines 7-11, we map the </w:t>
+      </w:r>
+      <w:proofErr w:type="spellStart"/>
+      <w:r>
         <w:t>todos</w:t>
       </w:r>
+      <w:proofErr w:type="spellEnd"/>
+      <w:r>
+        <w:t xml:space="preserve"> array to the input attribute, </w:t>
+      </w:r>
+      <w:proofErr w:type="spellStart"/>
+      <w:r>
+        <w:rPr>
+          <w:rStyle w:val="InlineCode"/>
+        </w:rPr>
+        <w:t>todos</w:t>
+      </w:r>
+      <w:proofErr w:type="spellEnd"/>
       <w:r>
         <w:t>.</w:t>
       </w:r>
@@ -1276,11 +1385,19 @@
       <w:r>
         <w:t xml:space="preserve">The current component, </w:t>
       </w:r>
-      <w:r>
-        <w:rPr>
-          <w:rStyle w:val="InlineCode"/>
-        </w:rPr>
-        <w:t>src/components/Status.js</w:t>
+      <w:proofErr w:type="spellStart"/>
+      <w:r>
+        <w:rPr>
+          <w:rStyle w:val="InlineCode"/>
+        </w:rPr>
+        <w:t>src</w:t>
+      </w:r>
+      <w:proofErr w:type="spellEnd"/>
+      <w:r>
+        <w:rPr>
+          <w:rStyle w:val="InlineCode"/>
+        </w:rPr>
+        <w:t>/components/Status.js</w:t>
       </w:r>
       <w:r>
         <w:t xml:space="preserve">, </w:t>
@@ -1360,7 +1477,15 @@
         <w:t>number</w:t>
       </w:r>
       <w:r>
-        <w:t>.  The problem is that nothing sets this value whenever the todo list changes.</w:t>
+        <w:t xml:space="preserve">.  The problem is that nothing sets this value whenever the </w:t>
+      </w:r>
+      <w:proofErr w:type="spellStart"/>
+      <w:r>
+        <w:t>todo</w:t>
+      </w:r>
+      <w:proofErr w:type="spellEnd"/>
+      <w:r>
+        <w:t xml:space="preserve"> list changes.</w:t>
       </w:r>
     </w:p>
     <w:p>
@@ -1368,7 +1493,15 @@
         <w:pStyle w:val="Heading1"/>
       </w:pPr>
       <w:r>
-        <w:t>Edit the &lt;StatusContainer&gt; Component</w:t>
+        <w:t>Edit the &lt;</w:t>
+      </w:r>
+      <w:proofErr w:type="spellStart"/>
+      <w:r>
+        <w:t>StatusContainer</w:t>
+      </w:r>
+      <w:proofErr w:type="spellEnd"/>
+      <w:r>
+        <w:t>&gt; Component</w:t>
       </w:r>
     </w:p>
     <w:p/>
@@ -1383,7 +1516,21 @@
         <w:rPr>
           <w:rStyle w:val="InlineCode"/>
         </w:rPr>
-        <w:t>&lt;StatusContainer&gt;</w:t>
+        <w:t>&lt;</w:t>
+      </w:r>
+      <w:proofErr w:type="spellStart"/>
+      <w:r>
+        <w:rPr>
+          <w:rStyle w:val="InlineCode"/>
+        </w:rPr>
+        <w:t>StatusContainer</w:t>
+      </w:r>
+      <w:proofErr w:type="spellEnd"/>
+      <w:r>
+        <w:rPr>
+          <w:rStyle w:val="InlineCode"/>
+        </w:rPr>
+        <w:t>&gt;</w:t>
       </w:r>
       <w:r>
         <w:t xml:space="preserve"> wraps the </w:t>
@@ -1466,14 +1613,11 @@
         <w:ind w:left="360" w:hanging="360"/>
       </w:pPr>
       <w:r>
-        <w:rPr>
-          <w:noProof/>
-        </w:rPr>
         <w:drawing>
-          <wp:inline distT="0" distB="0" distL="0" distR="0" wp14:anchorId="138883C4" wp14:editId="561CC7AF">
-            <wp:extent cx="5486400" cy="854710"/>
-            <wp:effectExtent l="0" t="0" r="0" b="8890"/>
-            <wp:docPr id="18" name="Picture 18"/>
+          <wp:inline distT="0" distB="0" distL="0" distR="0" wp14:anchorId="4EE32230" wp14:editId="3FBA8E3F">
+            <wp:extent cx="5486400" cy="1042035"/>
+            <wp:effectExtent l="0" t="0" r="0" b="0"/>
+            <wp:docPr id="2" name="Picture 2"/>
             <wp:cNvGraphicFramePr>
               <a:graphicFrameLocks xmlns:a="http://schemas.openxmlformats.org/drawingml/2006/main" noChangeAspect="1"/>
             </wp:cNvGraphicFramePr>
@@ -1493,7 +1637,7 @@
                   <pic:spPr>
                     <a:xfrm>
                       <a:off x="0" y="0"/>
-                      <a:ext cx="5486400" cy="854710"/>
+                      <a:ext cx="5486400" cy="1042035"/>
                     </a:xfrm>
                     <a:prstGeom prst="rect">
                       <a:avLst/>
@@ -1511,14 +1655,24 @@
         <w:pStyle w:val="Step"/>
       </w:pPr>
       <w:r>
-        <w:t>In the above, map the number attribute to the todos length.  Remember to reference the ‘</w:t>
-      </w:r>
-      <w:r>
-        <w:rPr>
-          <w:rStyle w:val="InlineCode"/>
-        </w:rPr>
+        <w:t xml:space="preserve">In the above, map the number attribute to the </w:t>
+      </w:r>
+      <w:proofErr w:type="spellStart"/>
+      <w:r>
         <w:t>todos</w:t>
       </w:r>
+      <w:proofErr w:type="spellEnd"/>
+      <w:r>
+        <w:t xml:space="preserve"> length.  Remember to reference the ‘</w:t>
+      </w:r>
+      <w:proofErr w:type="spellStart"/>
+      <w:r>
+        <w:rPr>
+          <w:rStyle w:val="InlineCode"/>
+        </w:rPr>
+        <w:t>todos</w:t>
+      </w:r>
+      <w:proofErr w:type="spellEnd"/>
       <w:r>
         <w:t xml:space="preserve"> namespace in the state.</w:t>
       </w:r>
@@ -1606,11 +1760,19 @@
       <w:r>
         <w:t xml:space="preserve">In the </w:t>
       </w:r>
-      <w:r>
-        <w:rPr>
-          <w:rStyle w:val="InlineCode"/>
-        </w:rPr>
-        <w:t>src/components/Home.js</w:t>
+      <w:proofErr w:type="spellStart"/>
+      <w:r>
+        <w:rPr>
+          <w:rStyle w:val="InlineCode"/>
+        </w:rPr>
+        <w:t>src</w:t>
+      </w:r>
+      <w:proofErr w:type="spellEnd"/>
+      <w:r>
+        <w:rPr>
+          <w:rStyle w:val="InlineCode"/>
+        </w:rPr>
+        <w:t>/components/Home.js</w:t>
       </w:r>
       <w:r>
         <w:t xml:space="preserve"> change the references to </w:t>
@@ -1628,7 +1790,21 @@
         <w:rPr>
           <w:rStyle w:val="InlineCode"/>
         </w:rPr>
-        <w:t>&lt;StatusContainer&gt;</w:t>
+        <w:t>&lt;</w:t>
+      </w:r>
+      <w:proofErr w:type="spellStart"/>
+      <w:r>
+        <w:rPr>
+          <w:rStyle w:val="InlineCode"/>
+        </w:rPr>
+        <w:t>StatusContainer</w:t>
+      </w:r>
+      <w:proofErr w:type="spellEnd"/>
+      <w:r>
+        <w:rPr>
+          <w:rStyle w:val="InlineCode"/>
+        </w:rPr>
+        <w:t>&gt;</w:t>
       </w:r>
     </w:p>
     <w:p>
@@ -1663,20 +1839,30 @@
       <w:r>
         <w:t xml:space="preserve">Create a new component, </w:t>
       </w:r>
+      <w:proofErr w:type="spellStart"/>
       <w:r>
         <w:rPr>
           <w:rStyle w:val="InlineCode"/>
         </w:rPr>
         <w:t>QuoteOfTheDay</w:t>
       </w:r>
+      <w:proofErr w:type="spellEnd"/>
       <w:r>
         <w:t xml:space="preserve">, in the file, </w:t>
       </w:r>
-      <w:r>
-        <w:rPr>
-          <w:rStyle w:val="InlineCode"/>
-        </w:rPr>
-        <w:t>src/quotes/QuoteOfTheDay.js</w:t>
+      <w:proofErr w:type="spellStart"/>
+      <w:r>
+        <w:rPr>
+          <w:rStyle w:val="InlineCode"/>
+        </w:rPr>
+        <w:t>src</w:t>
+      </w:r>
+      <w:proofErr w:type="spellEnd"/>
+      <w:r>
+        <w:rPr>
+          <w:rStyle w:val="InlineCode"/>
+        </w:rPr>
+        <w:t>/quotes/QuoteOfTheDay.js</w:t>
       </w:r>
       <w:r>
         <w:t>.</w:t>
@@ -1687,9 +1873,14 @@
         <w:pStyle w:val="Step"/>
       </w:pPr>
       <w:r>
-        <w:t>The Container Component uses Redux to inject the current quote data into the Presentation component.</w:t>
-      </w:r>
-    </w:p>
+        <w:t xml:space="preserve">The Container Component uses Redux to inject the current quote data into the </w:t>
+      </w:r>
+      <w:bookmarkStart w:id="0" w:name="_GoBack"/>
+      <w:r>
+        <w:t>Presentation component.</w:t>
+      </w:r>
+    </w:p>
+    <w:bookmarkEnd w:id="0"/>
     <w:p>
       <w:pPr>
         <w:pStyle w:val="Step"/>
@@ -1863,7 +2054,7 @@
         <w:noProof/>
         <w:sz w:val="22"/>
       </w:rPr>
-      <w:t>1</w:t>
+      <w:t>8</w:t>
     </w:r>
     <w:r>
       <w:rPr>
@@ -4444,7 +4635,7 @@
 </file>
 
 <file path=customXml/itemProps1.xml><?xml version="1.0" encoding="utf-8"?>
-<ds:datastoreItem xmlns:ds="http://schemas.openxmlformats.org/officeDocument/2006/customXml" ds:itemID="{9B7292B2-4D01-9043-925C-E5DEA925AD33}">
+<ds:datastoreItem xmlns:ds="http://schemas.openxmlformats.org/officeDocument/2006/customXml" ds:itemID="{4DB0C9A2-37D0-624F-A382-3376B2A71C67}">
   <ds:schemaRefs>
     <ds:schemaRef ds:uri="http://schemas.openxmlformats.org/officeDocument/2006/bibliography"/>
   </ds:schemaRefs>

</xml_diff>